<commit_message>
Fix: Figurative language counting in pipeline stats (Session 216)
Fixed regex pattern in _parse_research_stats_from_markdown() that was causing
figurative language counts to show 0 when running pipeline with skip flags.

Changes:
- Updated regex from r'- (?:Psalm|[A-Za-z]+) \d+[^:]*: v\.\d+'
  to r'^\*\*[A-Za-z]+ \d+:\d+\*\*' with re.MULTILINE flag
- Now correctly matches actual markdown format: **Book X:Y** (type) - confidence:
- Counts unique verse references (appropriate for bibliographic summary)

Tested on:
- Psalm 126: 73 figurative instances (was 0)
- Psalm 18: 217 figurative instances
- Psalm 8: 125 figurative instances

Files modified:
- scripts/run_enhanced_pipeline.py (lines 86-89)
- docs/session_tracking/PROJECT_STATUS.md (added Session 216 entry)

🤖 Generated with [Claude Code](https://claude.com/claude-code)

Co-Authored-By: Claude <noreply@anthropic.com>
</commit_message>
<xml_diff>
--- a/output/psalm_18/psalm_018_commentary.docx
+++ b/output/psalm_18/psalm_018_commentary.docx
@@ -4492,7 +4492,7 @@
         <w:t>Psalm Verses Analyzed</w:t>
       </w:r>
       <w:r>
-        <w:t>: 0</w:t>
+        <w:t>: 51</w:t>
       </w:r>
     </w:p>
     <w:p>
@@ -4506,7 +4506,7 @@
         <w:t>LXX (Septuagint) Texts Reviewed</w:t>
       </w:r>
       <w:r>
-        <w:t>: 0</w:t>
+        <w:t>: 51</w:t>
       </w:r>
     </w:p>
     <w:p>
@@ -4520,7 +4520,7 @@
         <w:t>Phonetic Transcriptions Generated</w:t>
       </w:r>
       <w:r>
-        <w:t>: 0</w:t>
+        <w:t>: 51</w:t>
       </w:r>
     </w:p>
     <w:p>
@@ -4548,7 +4548,7 @@
         <w:t>Lexicon Entries (BDB/Klein) Reviewed</w:t>
       </w:r>
       <w:r>
-        <w:t>: 0</w:t>
+        <w:t>: 36</w:t>
       </w:r>
     </w:p>
     <w:p>
@@ -4590,7 +4590,7 @@
         <w:t>Figurative Language Instances Reviewed</w:t>
       </w:r>
       <w:r>
-        <w:t>: 366</w:t>
+        <w:t>: 217</w:t>
       </w:r>
     </w:p>
     <w:p>

</xml_diff>